<commit_message>
Correction of causation notes
</commit_message>
<xml_diff>
--- a/teaching/documents/word_versions/Hume_Notes_Causation.docx
+++ b/teaching/documents/word_versions/Hume_Notes_Causation.docx
@@ -9542,25 +9542,7 @@
         <w:t>§</w:t>
       </w:r>
       <w:r>
-        <w:t xml:space="preserve">6a, </w:t>
-      </w:r>
-      <w:r>
-        <w:t>§6</w:t>
-      </w:r>
-      <w:r>
-        <w:t xml:space="preserve">e, </w:t>
-      </w:r>
-      <w:r>
-        <w:t>§6</w:t>
-      </w:r>
-      <w:r>
-        <w:t xml:space="preserve">k and </w:t>
-      </w:r>
-      <w:r>
-        <w:t>§6</w:t>
-      </w:r>
-      <w:r>
-        <w:t>l</w:t>
+        <w:t>6a, §6e, §6k and §6l</w:t>
       </w:r>
       <w:r>
         <w:t>):</w:t>
@@ -9621,10 +9603,7 @@
         <w:t xml:space="preserve"> (</w:t>
       </w:r>
       <w:r>
-        <w:t>§6</w:t>
-      </w:r>
-      <w:r>
-        <w:t>c</w:t>
+        <w:t>§6c</w:t>
       </w:r>
       <w:r>
         <w:t xml:space="preserve"> above)</w:t>
@@ -9685,10 +9664,7 @@
         <w:t xml:space="preserve"> definition of necessity (</w:t>
       </w:r>
       <w:r>
-        <w:t>§6</w:t>
-      </w:r>
-      <w:r>
-        <w:t>j</w:t>
+        <w:t>§6j</w:t>
       </w:r>
       <w:r>
         <w:t xml:space="preserve">), which implies that </w:t>
@@ -9780,10 +9756,7 @@
         <w:t xml:space="preserve">?  This is a more tricky question, for reasons raised in </w:t>
       </w:r>
       <w:r>
-        <w:t>§6</w:t>
-      </w:r>
-      <w:r>
-        <w:t>l</w:t>
+        <w:t>§6l</w:t>
       </w:r>
       <w:r>
         <w:t xml:space="preserve"> above.</w:t>
@@ -9957,10 +9930,7 @@
         <w:t xml:space="preserve">(as in </w:t>
       </w:r>
       <w:r>
-        <w:t>§6</w:t>
-      </w:r>
-      <w:r>
-        <w:t>f</w:t>
+        <w:t>§6f</w:t>
       </w:r>
       <w:r>
         <w:t xml:space="preserve"> above) could </w:t>
@@ -10110,10 +10080,7 @@
         <w:t xml:space="preserve"> footnotes discussed in </w:t>
       </w:r>
       <w:r>
-        <w:t>§6</w:t>
-      </w:r>
-      <w:r>
-        <w:t>l</w:t>
+        <w:t>§6l</w:t>
       </w:r>
       <w:r>
         <w:t xml:space="preserve"> above, where an object’s behaviour is straightforwardly dependent </w:t>
@@ -10323,6 +10290,141 @@
       <w:r>
         <w:t xml:space="preserve">, </w:t>
       </w:r>
+      <w:smartTag w:uri="urn:schemas-microsoft-com:office:smarttags" w:element="City">
+        <w:smartTag w:uri="urn:schemas-microsoft-com:office:smarttags" w:element="place">
+          <w:r>
+            <w:t>Oxford</w:t>
+          </w:r>
+        </w:smartTag>
+      </w:smartTag>
+      <w:r>
+        <w:t xml:space="preserve">: Clarendon Press, 2007 (references indicated by </w:t>
+      </w:r>
+      <w:r>
+        <w:rPr>
+          <w:i/>
+        </w:rPr>
+        <w:t>“</w:t>
+      </w:r>
+      <w:r>
+        <w:rPr>
+          <w:i/>
+        </w:rPr>
+        <w:t>T</w:t>
+      </w:r>
+      <w:r>
+        <w:rPr>
+          <w:i/>
+        </w:rPr>
+        <w:t>”</w:t>
+      </w:r>
+      <w:r>
+        <w:rPr>
+          <w:i/>
+        </w:rPr>
+        <w:t>)</w:t>
+      </w:r>
+      <w:r>
+        <w:t>.</w:t>
+      </w:r>
+    </w:p>
+    <w:p>
+      <w:pPr>
+        <w:pStyle w:val="Reference"/>
+        <w:spacing w:before="60"/>
+      </w:pPr>
+      <w:r>
+        <w:t xml:space="preserve">Hume, David (1740), </w:t>
+      </w:r>
+      <w:r>
+        <w:rPr>
+          <w:i/>
+        </w:rPr>
+        <w:t>An Abstract of … A Treatise of Human Nature</w:t>
+      </w:r>
+      <w:r>
+        <w:t>, included in both Hume (1739/40) and Hume (1748); references indicated by “</w:t>
+      </w:r>
+      <w:r>
+        <w:rPr>
+          <w:i/>
+        </w:rPr>
+        <w:t>A</w:t>
+      </w:r>
+      <w:r>
+        <w:t>” and given to paragraph number.</w:t>
+      </w:r>
+    </w:p>
+    <w:p>
+      <w:pPr>
+        <w:pStyle w:val="Reference"/>
+        <w:spacing w:before="60"/>
+      </w:pPr>
+      <w:r>
+        <w:rPr>
+          <w:iCs/>
+        </w:rPr>
+        <w:t xml:space="preserve">Hume, David </w:t>
+      </w:r>
+      <w:r>
+        <w:t>(1741</w:t>
+      </w:r>
+      <w:r>
+        <w:noBreakHyphen/>
+        <w:t xml:space="preserve">83), </w:t>
+      </w:r>
+      <w:r>
+        <w:rPr>
+          <w:i/>
+        </w:rPr>
+        <w:t>Essays, Moral, Political, and Literary</w:t>
+      </w:r>
+      <w:r>
+        <w:t xml:space="preserve">, ed. Eugene F. Miller, Liberty Classics, 2nd edition 1987 – references indicated by </w:t>
+      </w:r>
+      <w:r>
+        <w:rPr>
+          <w:i/>
+          <w:iCs/>
+        </w:rPr>
+        <w:t>“Essays”</w:t>
+      </w:r>
+      <w:r>
+        <w:t>, and given to page number</w:t>
+      </w:r>
+    </w:p>
+    <w:p>
+      <w:pPr>
+        <w:pStyle w:val="Reference"/>
+        <w:spacing w:before="60"/>
+      </w:pPr>
+      <w:r>
+        <w:t xml:space="preserve">Hume, David </w:t>
+      </w:r>
+      <w:r>
+        <w:t>(</w:t>
+      </w:r>
+      <w:r>
+        <w:t>1748</w:t>
+      </w:r>
+      <w:r>
+        <w:t xml:space="preserve">), </w:t>
+      </w:r>
+      <w:r>
+        <w:rPr>
+          <w:i/>
+        </w:rPr>
+        <w:t>An Enquiry concerning Human Understanding</w:t>
+      </w:r>
+      <w:r>
+        <w:t>, ed. Peter Millican</w:t>
+      </w:r>
+      <w:r>
+        <w:t>,</w:t>
+      </w:r>
+      <w:r>
+        <w:t xml:space="preserve"> </w:t>
+      </w:r>
       <w:smartTag w:uri="urn:schemas-microsoft-com:office:smarttags" w:element="place">
         <w:smartTag w:uri="urn:schemas-microsoft-com:office:smarttags" w:element="City">
           <w:r>
@@ -10331,7 +10433,7 @@
         </w:smartTag>
       </w:smartTag>
       <w:r>
-        <w:t xml:space="preserve">: Clarendon Press, 2007 (references indicated by </w:t>
+        <w:t xml:space="preserve">: Oxford University Press, 2007 (references indicated by </w:t>
       </w:r>
       <w:r>
         <w:rPr>
@@ -10343,7 +10445,7 @@
         <w:rPr>
           <w:i/>
         </w:rPr>
-        <w:t>T</w:t>
+        <w:t>E</w:t>
       </w:r>
       <w:r>
         <w:rPr>
@@ -10367,96 +10469,42 @@
         <w:spacing w:before="60"/>
       </w:pPr>
       <w:r>
-        <w:t xml:space="preserve">Hume, David (1740), </w:t>
-      </w:r>
-      <w:r>
-        <w:rPr>
-          <w:i/>
-        </w:rPr>
-        <w:t>An Abstract of … A Treatise of Human Nature</w:t>
-      </w:r>
-      <w:r>
-        <w:t>, included in both Hume (1739/40) and Hume (1748); references indicated by “</w:t>
-      </w:r>
-      <w:r>
-        <w:rPr>
-          <w:i/>
-        </w:rPr>
-        <w:t>A</w:t>
-      </w:r>
-      <w:r>
-        <w:t>” and given to paragraph number.</w:t>
-      </w:r>
-    </w:p>
-    <w:p>
-      <w:pPr>
-        <w:pStyle w:val="Reference"/>
-        <w:spacing w:before="60"/>
-      </w:pPr>
-      <w:r>
-        <w:rPr>
-          <w:iCs/>
-        </w:rPr>
         <w:t xml:space="preserve">Hume, David </w:t>
       </w:r>
       <w:r>
-        <w:t>(1741</w:t>
-      </w:r>
-      <w:r>
-        <w:noBreakHyphen/>
-        <w:t xml:space="preserve">83), </w:t>
-      </w:r>
-      <w:r>
-        <w:rPr>
-          <w:i/>
-        </w:rPr>
-        <w:t>Essays, Moral, Political, and Literary</w:t>
-      </w:r>
-      <w:r>
-        <w:t xml:space="preserve">, ed. Eugene F. Miller, Liberty Classics, 2nd edition 1987 – references indicated by </w:t>
-      </w:r>
-      <w:r>
-        <w:rPr>
-          <w:i/>
-          <w:iCs/>
-        </w:rPr>
-        <w:t>“Essays”</w:t>
-      </w:r>
-      <w:r>
-        <w:t>, and given to page number</w:t>
-      </w:r>
-    </w:p>
-    <w:p>
-      <w:pPr>
-        <w:pStyle w:val="Reference"/>
-        <w:spacing w:before="60"/>
-      </w:pPr>
-      <w:r>
-        <w:t xml:space="preserve">Hume, David </w:t>
-      </w:r>
-      <w:r>
         <w:t>(</w:t>
       </w:r>
       <w:r>
-        <w:t>1748</w:t>
-      </w:r>
-      <w:r>
-        <w:t xml:space="preserve">), </w:t>
-      </w:r>
-      <w:r>
-        <w:rPr>
-          <w:i/>
-        </w:rPr>
-        <w:t>An Enquiry concerning Human Understanding</w:t>
-      </w:r>
-      <w:r>
-        <w:t>, ed. Peter Millican</w:t>
+        <w:t>1751</w:t>
+      </w:r>
+      <w:r>
+        <w:t>),</w:t>
+      </w:r>
+      <w:r>
+        <w:t xml:space="preserve"> </w:t>
+      </w:r>
+      <w:r>
+        <w:rPr>
+          <w:i/>
+        </w:rPr>
+        <w:t>An Enquiry concerning the Principles of Morals</w:t>
+      </w:r>
+      <w:r>
+        <w:t>, ed. Tom L. Beauchamp</w:t>
       </w:r>
       <w:r>
         <w:t>,</w:t>
       </w:r>
       <w:r>
         <w:t xml:space="preserve"> </w:t>
+      </w:r>
+      <w:smartTag w:uri="urn:schemas-microsoft-com:office:smarttags" w:element="City">
+        <w:r>
+          <w:t>Oxford</w:t>
+        </w:r>
+      </w:smartTag>
+      <w:r>
+        <w:t xml:space="preserve">: </w:t>
       </w:r>
       <w:smartTag w:uri="urn:schemas-microsoft-com:office:smarttags" w:element="City">
         <w:smartTag w:uri="urn:schemas-microsoft-com:office:smarttags" w:element="place">
@@ -10466,7 +10514,7 @@
         </w:smartTag>
       </w:smartTag>
       <w:r>
-        <w:t xml:space="preserve">: Oxford University Press, 2007 (references indicated by </w:t>
+        <w:t xml:space="preserve"> University Press, 1998 (references indicated by </w:t>
       </w:r>
       <w:r>
         <w:rPr>
@@ -10478,7 +10526,7 @@
         <w:rPr>
           <w:i/>
         </w:rPr>
-        <w:t>E</w:t>
+        <w:t>M</w:t>
       </w:r>
       <w:r>
         <w:rPr>
@@ -10505,10 +10553,79 @@
         <w:t xml:space="preserve">Hume, David </w:t>
       </w:r>
       <w:r>
+        <w:t>(1757</w:t>
+      </w:r>
+      <w:r>
+        <w:t>/72</w:t>
+      </w:r>
+      <w:r>
+        <w:t xml:space="preserve">), </w:t>
+      </w:r>
+      <w:r>
+        <w:rPr>
+          <w:i/>
+        </w:rPr>
+        <w:t>A Dissertation on the Passions and The Natural History of Religion</w:t>
+      </w:r>
+      <w:r>
+        <w:rPr>
+          <w:i/>
+        </w:rPr>
+        <w:t>: A Critical Edition</w:t>
+      </w:r>
+      <w:r>
+        <w:t xml:space="preserve">, ed. Tom L. Beauchamp, </w:t>
+      </w:r>
+      <w:r>
+        <w:t>Clarendon</w:t>
+      </w:r>
+      <w:r>
+        <w:t xml:space="preserve"> Press, 2007</w:t>
+      </w:r>
+      <w:r>
+        <w:t xml:space="preserve"> (</w:t>
+      </w:r>
+      <w:r>
+        <w:t xml:space="preserve">references to </w:t>
+      </w:r>
+      <w:r>
+        <w:t>Dissertation</w:t>
+      </w:r>
+      <w:r>
+        <w:t xml:space="preserve"> indicated by </w:t>
+      </w:r>
+      <w:r>
+        <w:rPr>
+          <w:i/>
+        </w:rPr>
+        <w:t>“P</w:t>
+      </w:r>
+      <w:r>
+        <w:rPr>
+          <w:i/>
+        </w:rPr>
+        <w:t>”</w:t>
+      </w:r>
+      <w:r>
+        <w:t>, and given to section and paragraph number</w:t>
+      </w:r>
+      <w:r>
+        <w:t>).</w:t>
+      </w:r>
+    </w:p>
+    <w:p>
+      <w:pPr>
+        <w:pStyle w:val="Reference"/>
+        <w:spacing w:before="60"/>
+      </w:pPr>
+      <w:r>
+        <w:t xml:space="preserve">Hume, David </w:t>
+      </w:r>
+      <w:r>
         <w:t>(</w:t>
       </w:r>
       <w:r>
-        <w:t>1751</w:t>
+        <w:t>1932</w:t>
       </w:r>
       <w:r>
         <w:t>),</w:t>
@@ -10520,24 +10637,13 @@
         <w:rPr>
           <w:i/>
         </w:rPr>
-        <w:t>An Enquiry concerning the Principles of Morals</w:t>
-      </w:r>
-      <w:r>
-        <w:t>, ed. Tom L. Beauchamp</w:t>
-      </w:r>
-      <w:r>
-        <w:t>,</w:t>
-      </w:r>
-      <w:r>
-        <w:t xml:space="preserve"> </w:t>
-      </w:r>
-      <w:smartTag w:uri="urn:schemas-microsoft-com:office:smarttags" w:element="City">
-        <w:r>
-          <w:t>Oxford</w:t>
-        </w:r>
-      </w:smartTag>
-      <w:r>
-        <w:t xml:space="preserve">: </w:t>
+        <w:t>The Letters of David Hume</w:t>
+      </w:r>
+      <w:r>
+        <w:t>, ed. J. Y. T. Greig, 2 vols,</w:t>
+      </w:r>
+      <w:r>
+        <w:t xml:space="preserve"> </w:t>
       </w:r>
       <w:smartTag w:uri="urn:schemas-microsoft-com:office:smarttags" w:element="place">
         <w:smartTag w:uri="urn:schemas-microsoft-com:office:smarttags" w:element="City">
@@ -10547,31 +10653,7 @@
         </w:smartTag>
       </w:smartTag>
       <w:r>
-        <w:t xml:space="preserve"> University Press, 1998 (references indicated by </w:t>
-      </w:r>
-      <w:r>
-        <w:rPr>
-          <w:i/>
-        </w:rPr>
-        <w:t>“</w:t>
-      </w:r>
-      <w:r>
-        <w:rPr>
-          <w:i/>
-        </w:rPr>
-        <w:t>M</w:t>
-      </w:r>
-      <w:r>
-        <w:rPr>
-          <w:i/>
-        </w:rPr>
-        <w:t>”</w:t>
-      </w:r>
-      <w:r>
-        <w:rPr>
-          <w:i/>
-        </w:rPr>
-        <w:t>)</w:t>
+        <w:t>: Clarendon Press</w:t>
       </w:r>
       <w:r>
         <w:t>.</w:t>
@@ -10583,67 +10665,20 @@
         <w:spacing w:before="60"/>
       </w:pPr>
       <w:r>
-        <w:t xml:space="preserve">Hume, David </w:t>
-      </w:r>
-      <w:r>
-        <w:t>(1757</w:t>
-      </w:r>
-      <w:r>
-        <w:t>/72</w:t>
-      </w:r>
-      <w:r>
-        <w:t xml:space="preserve">), </w:t>
-      </w:r>
-      <w:r>
-        <w:rPr>
-          <w:i/>
-        </w:rPr>
-        <w:t>A Dissertation on the Passions and The Natural History of Religion</w:t>
-      </w:r>
-      <w:r>
-        <w:rPr>
-          <w:i/>
-        </w:rPr>
-        <w:t>: A Critical Edition</w:t>
-      </w:r>
-      <w:r>
-        <w:t xml:space="preserve">, ed. Tom L. Beauchamp, </w:t>
-      </w:r>
-      <w:r>
-        <w:t>Clarendon</w:t>
-      </w:r>
-      <w:r>
-        <w:t xml:space="preserve"> Press, 2007</w:t>
-      </w:r>
-      <w:r>
-        <w:t xml:space="preserve"> (</w:t>
-      </w:r>
-      <w:r>
-        <w:t xml:space="preserve">references to </w:t>
-      </w:r>
-      <w:r>
-        <w:t>Dissertation</w:t>
-      </w:r>
-      <w:r>
-        <w:t xml:space="preserve"> indicated by </w:t>
-      </w:r>
-      <w:r>
-        <w:rPr>
-          <w:i/>
-        </w:rPr>
-        <w:t>“P</w:t>
-      </w:r>
-      <w:r>
-        <w:rPr>
-          <w:i/>
-        </w:rPr>
-        <w:t>”</w:t>
-      </w:r>
-      <w:r>
-        <w:t>, and given to section and paragraph number</w:t>
-      </w:r>
-      <w:r>
-        <w:t>).</w:t>
+        <w:t xml:space="preserve">Kail, P. J. E. (2003), “Conceivability and Modality: A Lemma in an Argument in Defense of Skeptical Realism”, </w:t>
+      </w:r>
+      <w:r>
+        <w:rPr>
+          <w:i/>
+        </w:rPr>
+        <w:t>Hume Studies</w:t>
+      </w:r>
+      <w:r>
+        <w:t xml:space="preserve"> 29, pp. 43</w:t>
+      </w:r>
+      <w:r>
+        <w:noBreakHyphen/>
+        <w:t>61.</w:t>
       </w:r>
     </w:p>
     <w:p>
@@ -10652,13 +10687,19 @@
         <w:spacing w:before="60"/>
       </w:pPr>
       <w:r>
-        <w:t xml:space="preserve">Hume, David </w:t>
+        <w:t xml:space="preserve">Kail, </w:t>
+      </w:r>
+      <w:r>
+        <w:t>P. J. E.</w:t>
+      </w:r>
+      <w:r>
+        <w:t xml:space="preserve"> </w:t>
       </w:r>
       <w:r>
         <w:t>(</w:t>
       </w:r>
       <w:r>
-        <w:t>1932</w:t>
+        <w:t>2007</w:t>
       </w:r>
       <w:r>
         <w:t>),</w:t>
@@ -10667,145 +10708,71 @@
         <w:t xml:space="preserve"> </w:t>
       </w:r>
       <w:r>
-        <w:rPr>
-          <w:i/>
-        </w:rPr>
-        <w:t>The Letters of David Hume</w:t>
-      </w:r>
-      <w:r>
-        <w:t>, ed. J. Y. T. Greig, 2 vols,</w:t>
+        <w:t>“</w:t>
+      </w:r>
+      <w:r>
+        <w:t>How to understand Hume</w:t>
+      </w:r>
+      <w:r>
+        <w:t>’</w:t>
+      </w:r>
+      <w:r>
+        <w:t>s realism</w:t>
+      </w:r>
+      <w:r>
+        <w:t>”</w:t>
+      </w:r>
+      <w:r>
+        <w:t>, in Read and Richman (2007)</w:t>
+      </w:r>
+      <w:r>
+        <w:t>, pp.</w:t>
+      </w:r>
+      <w:r>
+        <w:t xml:space="preserve"> 253</w:t>
+      </w:r>
+      <w:r>
+        <w:noBreakHyphen/>
+        <w:t>69.</w:t>
+      </w:r>
+    </w:p>
+    <w:p>
+      <w:pPr>
+        <w:pStyle w:val="Reference"/>
+        <w:spacing w:before="60"/>
+      </w:pPr>
+      <w:r>
+        <w:t xml:space="preserve">Locke, John </w:t>
+      </w:r>
+      <w:r>
+        <w:t>(</w:t>
+      </w:r>
+      <w:r>
+        <w:t>1690</w:t>
+      </w:r>
+      <w:r>
+        <w:t>),</w:t>
+      </w:r>
+      <w:r>
+        <w:t xml:space="preserve"> </w:t>
+      </w:r>
+      <w:r>
+        <w:rPr>
+          <w:i/>
+        </w:rPr>
+        <w:t>An Essay Concerning Human Understanding</w:t>
+      </w:r>
+      <w:r>
+        <w:t>, ed. P. H. Nidditch</w:t>
+      </w:r>
+      <w:r>
+        <w:t>,</w:t>
       </w:r>
       <w:r>
         <w:t xml:space="preserve"> </w:t>
       </w:r>
       <w:smartTag w:uri="urn:schemas-microsoft-com:office:smarttags" w:element="City">
         <w:smartTag w:uri="urn:schemas-microsoft-com:office:smarttags" w:element="place">
-          <w:r>
-            <w:t>Oxford</w:t>
-          </w:r>
-        </w:smartTag>
-      </w:smartTag>
-      <w:r>
-        <w:t>: Clarendon Press</w:t>
-      </w:r>
-      <w:r>
-        <w:t>.</w:t>
-      </w:r>
-    </w:p>
-    <w:p>
-      <w:pPr>
-        <w:pStyle w:val="Reference"/>
-        <w:spacing w:before="60"/>
-      </w:pPr>
-      <w:r>
-        <w:t xml:space="preserve">Kail, P. J. E. (2003), “Conceivability and Modality: A Lemma in an Argument in Defense of Skeptical Realism”, </w:t>
-      </w:r>
-      <w:r>
-        <w:rPr>
-          <w:i/>
-        </w:rPr>
-        <w:t>Hume Studies</w:t>
-      </w:r>
-      <w:r>
-        <w:t xml:space="preserve"> 29, pp. 43</w:t>
-      </w:r>
-      <w:r>
-        <w:noBreakHyphen/>
-        <w:t>61.</w:t>
-      </w:r>
-    </w:p>
-    <w:p>
-      <w:pPr>
-        <w:pStyle w:val="Reference"/>
-        <w:spacing w:before="60"/>
-      </w:pPr>
-      <w:r>
-        <w:t xml:space="preserve">Kail, </w:t>
-      </w:r>
-      <w:r>
-        <w:t>P. J. E.</w:t>
-      </w:r>
-      <w:r>
-        <w:t xml:space="preserve"> </w:t>
-      </w:r>
-      <w:r>
-        <w:t>(</w:t>
-      </w:r>
-      <w:r>
-        <w:t>2007</w:t>
-      </w:r>
-      <w:r>
-        <w:t>),</w:t>
-      </w:r>
-      <w:r>
-        <w:t xml:space="preserve"> </w:t>
-      </w:r>
-      <w:r>
-        <w:t>“</w:t>
-      </w:r>
-      <w:r>
-        <w:t>How to understand Hume</w:t>
-      </w:r>
-      <w:r>
-        <w:t>’</w:t>
-      </w:r>
-      <w:r>
-        <w:t>s realism</w:t>
-      </w:r>
-      <w:r>
-        <w:t>”</w:t>
-      </w:r>
-      <w:r>
-        <w:t>, in Read and Richman (2007)</w:t>
-      </w:r>
-      <w:r>
-        <w:t>, pp.</w:t>
-      </w:r>
-      <w:r>
-        <w:t xml:space="preserve"> 253</w:t>
-      </w:r>
-      <w:r>
-        <w:noBreakHyphen/>
-        <w:t>69.</w:t>
-      </w:r>
-    </w:p>
-    <w:p>
-      <w:pPr>
-        <w:pStyle w:val="Reference"/>
-        <w:spacing w:before="60"/>
-      </w:pPr>
-      <w:r>
-        <w:t xml:space="preserve">Locke, John </w:t>
-      </w:r>
-      <w:r>
-        <w:t>(</w:t>
-      </w:r>
-      <w:r>
-        <w:t>1690</w:t>
-      </w:r>
-      <w:r>
-        <w:t>),</w:t>
-      </w:r>
-      <w:r>
-        <w:t xml:space="preserve"> </w:t>
-      </w:r>
-      <w:r>
-        <w:rPr>
-          <w:i/>
-        </w:rPr>
-        <w:t>An Essay Concerning Human Understanding</w:t>
-      </w:r>
-      <w:r>
-        <w:t>, ed. P. H. Nidditch</w:t>
-      </w:r>
-      <w:r>
-        <w:t>,</w:t>
-      </w:r>
-      <w:r>
-        <w:t xml:space="preserve"> </w:t>
-      </w:r>
-      <w:smartTag w:uri="urn:schemas-microsoft-com:office:smarttags" w:element="place">
-        <w:smartTag w:uri="urn:schemas-microsoft-com:office:smarttags" w:element="City">
           <w:r>
             <w:t>Oxford</w:t>
           </w:r>
@@ -11250,8 +11217,8 @@
       <w:r>
         <w:t xml:space="preserve"> </w:t>
       </w:r>
-      <w:smartTag w:uri="urn:schemas-microsoft-com:office:smarttags" w:element="City">
-        <w:smartTag w:uri="urn:schemas-microsoft-com:office:smarttags" w:element="place">
+      <w:smartTag w:uri="urn:schemas-microsoft-com:office:smarttags" w:element="place">
+        <w:smartTag w:uri="urn:schemas-microsoft-com:office:smarttags" w:element="City">
           <w:r>
             <w:t>London</w:t>
           </w:r>
@@ -11309,8 +11276,8 @@
       <w:r>
         <w:t xml:space="preserve"> </w:t>
       </w:r>
-      <w:smartTag w:uri="urn:schemas-microsoft-com:office:smarttags" w:element="place">
-        <w:smartTag w:uri="urn:schemas-microsoft-com:office:smarttags" w:element="City">
+      <w:smartTag w:uri="urn:schemas-microsoft-com:office:smarttags" w:element="City">
+        <w:smartTag w:uri="urn:schemas-microsoft-com:office:smarttags" w:element="place">
           <w:r>
             <w:t>Oxford</w:t>
           </w:r>
@@ -11883,7 +11850,25 @@
         <w:t xml:space="preserve"> observer whose inferences are governed by knowledge of all the relevant regularities</w:t>
       </w:r>
       <w:r>
-        <w:t xml:space="preserve"> (see section on “Hume’s Rejection of Subjectivism” below).  These 20 quotations are also in </w:t>
+        <w:t xml:space="preserve"> (see </w:t>
+      </w:r>
+      <w:r>
+        <w:t>§7.1</w:t>
+      </w:r>
+      <w:r>
+        <w:t xml:space="preserve"> on Hume’s </w:t>
+      </w:r>
+      <w:r>
+        <w:t>r</w:t>
+      </w:r>
+      <w:r>
+        <w:t xml:space="preserve">ejection of </w:t>
+      </w:r>
+      <w:r>
+        <w:t>s</w:t>
+      </w:r>
+      <w:r>
+        <w:t xml:space="preserve">ubjectivism below).  These 20 quotations are also in </w:t>
       </w:r>
       <w:r>
         <w:t>Millican (2024), §7</w:t>
@@ -12475,7 +12460,7 @@
         <v:path o:extrusionok="f" gradientshapeok="t" o:connecttype="rect"/>
         <o:lock v:ext="edit" aspectratio="t"/>
       </v:shapetype>
-      <v:shape id="_x0000_i1139" type="#_x0000_t75" style="width:9pt;height:9pt" o:bullet="t">
+      <v:shape id="_x0000_i1030" type="#_x0000_t75" style="width:9pt;height:9pt" o:bullet="t">
         <v:imagedata r:id="rId1" o:title="clip_image001"/>
       </v:shape>
     </w:pict>

</xml_diff>